<commit_message>
Ordenando y actualizando archivos de examen practico
</commit_message>
<xml_diff>
--- a/examenPractico/OK-Examen practico BD 1.docx
+++ b/examenPractico/OK-Examen practico BD 1.docx
@@ -6,8 +6,6 @@
       <w:pPr>
         <w:jc w:val="center"/>
       </w:pPr>
-      <w:bookmarkStart w:id="0" w:name="_GoBack"/>
-      <w:bookmarkEnd w:id="0"/>
       <w:r>
         <w:t>UNAH</w:t>
       </w:r>
@@ -47,92 +45,7 @@
         <w:jc w:val="center"/>
       </w:pPr>
     </w:p>
-    <w:p>
-      <w:pPr>
-        <w:jc w:val="center"/>
-      </w:pPr>
-    </w:p>
-    <w:p>
-      <w:pPr>
-        <w:jc w:val="center"/>
-      </w:pPr>
-      <w:r>
-        <w:t>Link Git</w:t>
-      </w:r>
-    </w:p>
-    <w:p>
-      <w:pPr>
-        <w:ind w:left="1416" w:firstLine="708"/>
-      </w:pPr>
-    </w:p>
-    <w:p>
-      <w:pPr>
-        <w:ind w:left="1416" w:firstLine="708"/>
-        <w:rPr>
-          <w:color w:val="0000FF"/>
-          <w:u w:val="single"/>
-        </w:rPr>
-      </w:pPr>
-      <w:hyperlink r:id="rId8" w:history="1">
-        <w:r>
-          <w:rPr>
-            <w:rStyle w:val="Hipervnculo"/>
-          </w:rPr>
-          <w:t>https://github.com/JavierAmaya/restfulapi-typorm-products</w:t>
-        </w:r>
-      </w:hyperlink>
-    </w:p>
     <w:p/>
-    <w:p/>
-    <w:p>
-      <w:pPr>
-        <w:tabs>
-          <w:tab w:val="left" w:pos="3722"/>
-        </w:tabs>
-      </w:pPr>
-      <w:r>
-        <w:tab/>
-        <w:t>El servicio se llama customer.service</w:t>
-      </w:r>
-    </w:p>
-    <w:p>
-      <w:pPr>
-        <w:tabs>
-          <w:tab w:val="left" w:pos="3722"/>
-        </w:tabs>
-      </w:pPr>
-      <w:r>
-        <w:tab/>
-        <w:t>La entidad se llama fact_summary</w:t>
-      </w:r>
-    </w:p>
-    <w:p>
-      <w:pPr>
-        <w:tabs>
-          <w:tab w:val="left" w:pos="3722"/>
-        </w:tabs>
-      </w:pPr>
-      <w:r>
-        <w:tab/>
-        <w:t>La interface fact_summary</w:t>
-      </w:r>
-    </w:p>
-    <w:p>
-      <w:pPr>
-        <w:tabs>
-          <w:tab w:val="left" w:pos="3722"/>
-        </w:tabs>
-      </w:pPr>
-      <w:r>
-        <w:tab/>
-        <w:t>EL controller customer.controller</w:t>
-      </w:r>
-    </w:p>
-    <w:p>
-      <w:pPr>
-        <w:jc w:val="center"/>
-      </w:pPr>
-    </w:p>
     <w:p>
       <w:pPr>
         <w:rPr>
@@ -177,6 +90,134 @@
             <wp:extent cx="5727700" cy="1137285"/>
             <wp:effectExtent l="0" t="0" r="6350" b="5715"/>
             <wp:docPr id="1" name="Picture 1"/>
+            <wp:cNvGraphicFramePr>
+              <a:graphicFrameLocks xmlns:a="http://schemas.openxmlformats.org/drawingml/2006/main" noChangeAspect="1"/>
+            </wp:cNvGraphicFramePr>
+            <a:graphic xmlns:a="http://schemas.openxmlformats.org/drawingml/2006/main">
+              <a:graphicData uri="http://schemas.openxmlformats.org/drawingml/2006/picture">
+                <pic:pic xmlns:pic="http://schemas.openxmlformats.org/drawingml/2006/picture">
+                  <pic:nvPicPr>
+                    <pic:cNvPr id="1" name=""/>
+                    <pic:cNvPicPr/>
+                  </pic:nvPicPr>
+                  <pic:blipFill>
+                    <a:blip r:embed="rId8"/>
+                    <a:stretch>
+                      <a:fillRect/>
+                    </a:stretch>
+                  </pic:blipFill>
+                  <pic:spPr>
+                    <a:xfrm>
+                      <a:off x="0" y="0"/>
+                      <a:ext cx="5727700" cy="1137285"/>
+                    </a:xfrm>
+                    <a:prstGeom prst="rect">
+                      <a:avLst/>
+                    </a:prstGeom>
+                  </pic:spPr>
+                </pic:pic>
+              </a:graphicData>
+            </a:graphic>
+          </wp:inline>
+        </w:drawing>
+      </w:r>
+    </w:p>
+    <w:p>
+      <w:pPr>
+        <w:rPr>
+          <w:i/>
+          <w:iCs/>
+        </w:rPr>
+      </w:pPr>
+      <w:r>
+        <w:rPr>
+          <w:i/>
+          <w:iCs/>
+        </w:rPr>
+        <w:t>Definiciones</w:t>
+      </w:r>
+      <w:r>
+        <w:rPr>
+          <w:i/>
+          <w:iCs/>
+        </w:rPr>
+        <w:t xml:space="preserve"> a tener en cuenta</w:t>
+      </w:r>
+      <w:r>
+        <w:rPr>
+          <w:i/>
+          <w:iCs/>
+        </w:rPr>
+        <w:t>:</w:t>
+      </w:r>
+    </w:p>
+    <w:p>
+      <w:pPr>
+        <w:rPr>
+          <w:u w:val="single"/>
+        </w:rPr>
+      </w:pPr>
+      <w:r>
+        <w:rPr>
+          <w:u w:val="single"/>
+        </w:rPr>
+        <w:t xml:space="preserve">Total: </w:t>
+      </w:r>
+    </w:p>
+    <w:p>
+      <w:r>
+        <w:t xml:space="preserve">es la suma de todo lo que se </w:t>
+      </w:r>
+      <w:r>
+        <w:t>Vendió</w:t>
+      </w:r>
+      <w:r>
+        <w:t xml:space="preserve"> agrupado por customer, supplier, mes y año. </w:t>
+      </w:r>
+    </w:p>
+    <w:p>
+      <w:pPr>
+        <w:rPr>
+          <w:u w:val="single"/>
+        </w:rPr>
+      </w:pPr>
+      <w:r>
+        <w:rPr>
+          <w:u w:val="single"/>
+        </w:rPr>
+        <w:t>Super</w:t>
+      </w:r>
+      <w:r>
+        <w:rPr>
+          <w:u w:val="single"/>
+        </w:rPr>
+        <w:t>o</w:t>
+      </w:r>
+      <w:r>
+        <w:rPr>
+          <w:u w:val="single"/>
+        </w:rPr>
+        <w:t xml:space="preserve">Promedio: </w:t>
+      </w:r>
+    </w:p>
+    <w:p>
+      <w:r>
+        <w:t>esta transformación va en función del supplier, ejemplo, si analizamos solamente el customerID 2 para el supplier 7 notaremos lo siguiente en el mes de septiembre solamente facturo</w:t>
+      </w:r>
+      <w:r>
+        <w:t xml:space="preserve"> 75</w:t>
+      </w:r>
+    </w:p>
+    <w:p>
+      <w:r>
+        <w:rPr>
+          <w:noProof/>
+        </w:rPr>
+        <w:drawing>
+          <wp:inline distT="0" distB="0" distL="0" distR="0" wp14:anchorId="0BE6FEB6" wp14:editId="568259F0">
+            <wp:extent cx="5727700" cy="476250"/>
+            <wp:effectExtent l="0" t="0" r="6350" b="0"/>
+            <wp:docPr id="2" name="Picture 2"/>
             <wp:cNvGraphicFramePr>
               <a:graphicFrameLocks xmlns:a="http://schemas.openxmlformats.org/drawingml/2006/main" noChangeAspect="1"/>
             </wp:cNvGraphicFramePr>
@@ -196,7 +237,7 @@
                   <pic:spPr>
                     <a:xfrm>
                       <a:off x="0" y="0"/>
-                      <a:ext cx="5727700" cy="1137285"/>
+                      <a:ext cx="5727700" cy="476250"/>
                     </a:xfrm>
                     <a:prstGeom prst="rect">
                       <a:avLst/>
@@ -210,89 +251,14 @@
       </w:r>
     </w:p>
     <w:p>
-      <w:pPr>
-        <w:rPr>
-          <w:i/>
-          <w:iCs/>
-        </w:rPr>
-      </w:pPr>
-      <w:r>
-        <w:rPr>
-          <w:i/>
-          <w:iCs/>
-        </w:rPr>
-        <w:t>Definiciones</w:t>
-      </w:r>
-      <w:r>
-        <w:rPr>
-          <w:i/>
-          <w:iCs/>
-        </w:rPr>
-        <w:t xml:space="preserve"> a tener en cuenta</w:t>
-      </w:r>
-      <w:r>
-        <w:rPr>
-          <w:i/>
-          <w:iCs/>
-        </w:rPr>
-        <w:t>:</w:t>
-      </w:r>
-    </w:p>
-    <w:p>
-      <w:pPr>
-        <w:rPr>
-          <w:u w:val="single"/>
-        </w:rPr>
-      </w:pPr>
-      <w:r>
-        <w:rPr>
-          <w:u w:val="single"/>
-        </w:rPr>
-        <w:t xml:space="preserve">Total: </w:t>
-      </w:r>
-    </w:p>
-    <w:p>
-      <w:r>
-        <w:t xml:space="preserve">es la suma de todo lo que se </w:t>
-      </w:r>
-      <w:r>
-        <w:t>Vendió</w:t>
-      </w:r>
-      <w:r>
-        <w:t xml:space="preserve"> agrupado por customer, supplier, mes y año. </w:t>
-      </w:r>
-    </w:p>
-    <w:p>
-      <w:pPr>
-        <w:rPr>
-          <w:u w:val="single"/>
-        </w:rPr>
-      </w:pPr>
-      <w:r>
-        <w:rPr>
-          <w:u w:val="single"/>
-        </w:rPr>
-        <w:t>Super</w:t>
-      </w:r>
-      <w:r>
-        <w:rPr>
-          <w:u w:val="single"/>
-        </w:rPr>
-        <w:t>o</w:t>
-      </w:r>
-      <w:r>
-        <w:rPr>
-          <w:u w:val="single"/>
-        </w:rPr>
-        <w:t xml:space="preserve">Promedio: </w:t>
-      </w:r>
-    </w:p>
-    <w:p>
-      <w:r>
-        <w:t>esta transformación va en función del supplier, ejemplo, si analizamos solamente el customerID 2 para el supplier 7 notaremos lo siguiente en el mes de septiembre solamente facturo</w:t>
-      </w:r>
-      <w:r>
-        <w:t xml:space="preserve"> 75</w:t>
+      <w:r>
+        <w:t xml:space="preserve">Pero si analizamos todo lo que facturo el supplier 7 </w:t>
+      </w:r>
+      <w:r>
+        <w:t>en el mes de septiembre</w:t>
+      </w:r>
+      <w:r>
+        <w:t xml:space="preserve"> obtendremos:</w:t>
       </w:r>
     </w:p>
     <w:p>
@@ -301,10 +267,10 @@
           <w:noProof/>
         </w:rPr>
         <w:drawing>
-          <wp:inline distT="0" distB="0" distL="0" distR="0" wp14:anchorId="0BE6FEB6" wp14:editId="568259F0">
-            <wp:extent cx="5727700" cy="476250"/>
-            <wp:effectExtent l="0" t="0" r="6350" b="0"/>
-            <wp:docPr id="2" name="Picture 2"/>
+          <wp:inline distT="0" distB="0" distL="0" distR="0" wp14:anchorId="31107819" wp14:editId="5FDC350A">
+            <wp:extent cx="1066800" cy="1895475"/>
+            <wp:effectExtent l="0" t="0" r="0" b="9525"/>
+            <wp:docPr id="3" name="Picture 3"/>
             <wp:cNvGraphicFramePr>
               <a:graphicFrameLocks xmlns:a="http://schemas.openxmlformats.org/drawingml/2006/main" noChangeAspect="1"/>
             </wp:cNvGraphicFramePr>
@@ -324,7 +290,7 @@
                   <pic:spPr>
                     <a:xfrm>
                       <a:off x="0" y="0"/>
-                      <a:ext cx="5727700" cy="476250"/>
+                      <a:ext cx="1066800" cy="1895475"/>
                     </a:xfrm>
                     <a:prstGeom prst="rect">
                       <a:avLst/>
@@ -339,13 +305,43 @@
     </w:p>
     <w:p>
       <w:r>
-        <w:t xml:space="preserve">Pero si analizamos todo lo que facturo el supplier 7 </w:t>
-      </w:r>
-      <w:r>
-        <w:t>en el mes de septiembre</w:t>
-      </w:r>
-      <w:r>
-        <w:t xml:space="preserve"> obtendremos:</w:t>
+        <w:t xml:space="preserve">Si sacamos el promedio (AVG) de eso : </w:t>
+      </w:r>
+      <w:r>
+        <w:t>659.285714</w:t>
+      </w:r>
+      <w:r>
+        <w:t xml:space="preserve"> podemos notar q los 75 que facturo el customer 2 esta por debajo del </w:t>
+      </w:r>
+      <w:r>
+        <w:t>promedio</w:t>
+      </w:r>
+      <w:r>
+        <w:t xml:space="preserve"> por lo que se coloca un 0 en caso de ser contrario colocar un 1. </w:t>
+      </w:r>
+    </w:p>
+    <w:p>
+      <w:pPr>
+        <w:rPr>
+          <w:u w:val="single"/>
+        </w:rPr>
+      </w:pPr>
+      <w:r>
+        <w:rPr>
+          <w:u w:val="single"/>
+        </w:rPr>
+        <w:t>PorcentajeVentaMensual</w:t>
+      </w:r>
+      <w:r>
+        <w:rPr>
+          <w:u w:val="single"/>
+        </w:rPr>
+        <w:t xml:space="preserve">: </w:t>
+      </w:r>
+    </w:p>
+    <w:p>
+      <w:r>
+        <w:t xml:space="preserve">Para este ejemplo tomemos como ejemplo al Customer 5 </w:t>
       </w:r>
     </w:p>
     <w:p>
@@ -353,11 +349,12 @@
         <w:rPr>
           <w:noProof/>
         </w:rPr>
+        <w:lastRenderedPageBreak/>
         <w:drawing>
-          <wp:inline distT="0" distB="0" distL="0" distR="0" wp14:anchorId="31107819" wp14:editId="5FDC350A">
-            <wp:extent cx="1066800" cy="1895475"/>
-            <wp:effectExtent l="0" t="0" r="0" b="9525"/>
-            <wp:docPr id="3" name="Picture 3"/>
+          <wp:inline distT="0" distB="0" distL="0" distR="0" wp14:anchorId="658A6CC7" wp14:editId="7019D6B7">
+            <wp:extent cx="5727700" cy="1740535"/>
+            <wp:effectExtent l="0" t="0" r="6350" b="0"/>
+            <wp:docPr id="4" name="Picture 4"/>
             <wp:cNvGraphicFramePr>
               <a:graphicFrameLocks xmlns:a="http://schemas.openxmlformats.org/drawingml/2006/main" noChangeAspect="1"/>
             </wp:cNvGraphicFramePr>
@@ -377,90 +374,6 @@
                   <pic:spPr>
                     <a:xfrm>
                       <a:off x="0" y="0"/>
-                      <a:ext cx="1066800" cy="1895475"/>
-                    </a:xfrm>
-                    <a:prstGeom prst="rect">
-                      <a:avLst/>
-                    </a:prstGeom>
-                  </pic:spPr>
-                </pic:pic>
-              </a:graphicData>
-            </a:graphic>
-          </wp:inline>
-        </w:drawing>
-      </w:r>
-    </w:p>
-    <w:p>
-      <w:r>
-        <w:t xml:space="preserve">Si sacamos el promedio (AVG) de eso : </w:t>
-      </w:r>
-      <w:r>
-        <w:t>659.285714</w:t>
-      </w:r>
-      <w:r>
-        <w:t xml:space="preserve"> podemos notar q los 75 que facturo el customer 2 esta por debajo del </w:t>
-      </w:r>
-      <w:r>
-        <w:t>promedio</w:t>
-      </w:r>
-      <w:r>
-        <w:t xml:space="preserve"> por lo que se coloca un 0 en caso de ser contrario colocar un 1. </w:t>
-      </w:r>
-    </w:p>
-    <w:p>
-      <w:pPr>
-        <w:rPr>
-          <w:u w:val="single"/>
-        </w:rPr>
-      </w:pPr>
-      <w:r>
-        <w:rPr>
-          <w:u w:val="single"/>
-        </w:rPr>
-        <w:t>PorcentajeVentaMensual</w:t>
-      </w:r>
-      <w:r>
-        <w:rPr>
-          <w:u w:val="single"/>
-        </w:rPr>
-        <w:t xml:space="preserve">: </w:t>
-      </w:r>
-    </w:p>
-    <w:p>
-      <w:r>
-        <w:lastRenderedPageBreak/>
-        <w:t xml:space="preserve">Para este ejemplo tomemos como ejemplo al Customer 5 </w:t>
-      </w:r>
-    </w:p>
-    <w:p>
-      <w:r>
-        <w:rPr>
-          <w:noProof/>
-        </w:rPr>
-        <w:drawing>
-          <wp:inline distT="0" distB="0" distL="0" distR="0" wp14:anchorId="658A6CC7" wp14:editId="7019D6B7">
-            <wp:extent cx="5727700" cy="1740535"/>
-            <wp:effectExtent l="0" t="0" r="6350" b="0"/>
-            <wp:docPr id="4" name="Picture 4"/>
-            <wp:cNvGraphicFramePr>
-              <a:graphicFrameLocks xmlns:a="http://schemas.openxmlformats.org/drawingml/2006/main" noChangeAspect="1"/>
-            </wp:cNvGraphicFramePr>
-            <a:graphic xmlns:a="http://schemas.openxmlformats.org/drawingml/2006/main">
-              <a:graphicData uri="http://schemas.openxmlformats.org/drawingml/2006/picture">
-                <pic:pic xmlns:pic="http://schemas.openxmlformats.org/drawingml/2006/picture">
-                  <pic:nvPicPr>
-                    <pic:cNvPr id="1" name=""/>
-                    <pic:cNvPicPr/>
-                  </pic:nvPicPr>
-                  <pic:blipFill>
-                    <a:blip r:embed="rId12"/>
-                    <a:stretch>
-                      <a:fillRect/>
-                    </a:stretch>
-                  </pic:blipFill>
-                  <pic:spPr>
-                    <a:xfrm>
-                      <a:off x="0" y="0"/>
                       <a:ext cx="5727700" cy="1740535"/>
                     </a:xfrm>
                     <a:prstGeom prst="rect">
@@ -572,15 +485,237 @@
     <w:p>
       <w:pPr>
         <w:rPr>
-          <w:b/>
-          <w:bCs/>
-        </w:rPr>
-      </w:pPr>
-      <w:r>
-        <w:rPr>
-          <w:b/>
-          <w:bCs/>
-        </w:rPr>
+          <w:i/>
+          <w:iCs/>
+        </w:rPr>
+      </w:pPr>
+    </w:p>
+    <w:p>
+      <w:pPr>
+        <w:rPr>
+          <w:i/>
+          <w:iCs/>
+        </w:rPr>
+      </w:pPr>
+      <w:r>
+        <w:rPr>
+          <w:i/>
+          <w:iCs/>
+        </w:rPr>
+        <w:t>RESPUESTA :</w:t>
+      </w:r>
+    </w:p>
+    <w:p>
+      <w:pPr>
+        <w:rPr>
+          <w:i/>
+          <w:iCs/>
+        </w:rPr>
+      </w:pPr>
+    </w:p>
+    <w:p>
+      <w:pPr>
+        <w:rPr>
+          <w:i/>
+          <w:iCs/>
+        </w:rPr>
+      </w:pPr>
+    </w:p>
+    <w:p>
+      <w:pPr>
+        <w:rPr>
+          <w:i/>
+          <w:iCs/>
+        </w:rPr>
+      </w:pPr>
+      <w:r>
+        <w:rPr>
+          <w:i/>
+          <w:iCs/>
+          <w:noProof/>
+        </w:rPr>
+        <w:drawing>
+          <wp:inline distT="0" distB="0" distL="0" distR="0" wp14:anchorId="0D347FD1" wp14:editId="347E3AAA">
+            <wp:extent cx="5727700" cy="3023870"/>
+            <wp:effectExtent l="0" t="0" r="0" b="0"/>
+            <wp:docPr id="6" name="Imagen 6"/>
+            <wp:cNvGraphicFramePr>
+              <a:graphicFrameLocks xmlns:a="http://schemas.openxmlformats.org/drawingml/2006/main" noChangeAspect="1"/>
+            </wp:cNvGraphicFramePr>
+            <a:graphic xmlns:a="http://schemas.openxmlformats.org/drawingml/2006/main">
+              <a:graphicData uri="http://schemas.openxmlformats.org/drawingml/2006/picture">
+                <pic:pic xmlns:pic="http://schemas.openxmlformats.org/drawingml/2006/picture">
+                  <pic:nvPicPr>
+                    <pic:cNvPr id="6" name="Captura de Pantalla 2020-05-17 a la(s) 22.07.45.png"/>
+                    <pic:cNvPicPr/>
+                  </pic:nvPicPr>
+                  <pic:blipFill>
+                    <a:blip r:embed="rId12" cstate="print">
+                      <a:extLst>
+                        <a:ext uri="{28A0092B-C50C-407E-A947-70E740481C1C}">
+                          <a14:useLocalDpi xmlns:a14="http://schemas.microsoft.com/office/drawing/2010/main" val="0"/>
+                        </a:ext>
+                      </a:extLst>
+                    </a:blip>
+                    <a:stretch>
+                      <a:fillRect/>
+                    </a:stretch>
+                  </pic:blipFill>
+                  <pic:spPr>
+                    <a:xfrm>
+                      <a:off x="0" y="0"/>
+                      <a:ext cx="5727700" cy="3023870"/>
+                    </a:xfrm>
+                    <a:prstGeom prst="rect">
+                      <a:avLst/>
+                    </a:prstGeom>
+                  </pic:spPr>
+                </pic:pic>
+              </a:graphicData>
+            </a:graphic>
+          </wp:inline>
+        </w:drawing>
+      </w:r>
+    </w:p>
+    <w:p>
+      <w:pPr>
+        <w:rPr>
+          <w:i/>
+          <w:iCs/>
+        </w:rPr>
+      </w:pPr>
+    </w:p>
+    <w:p>
+      <w:pPr>
+        <w:rPr>
+          <w:i/>
+          <w:iCs/>
+        </w:rPr>
+      </w:pPr>
+      <w:r>
+        <w:rPr>
+          <w:i/>
+          <w:iCs/>
+          <w:noProof/>
+        </w:rPr>
+        <w:drawing>
+          <wp:inline distT="0" distB="0" distL="0" distR="0" wp14:anchorId="2736A63D" wp14:editId="1CBBDF87">
+            <wp:extent cx="5727700" cy="247650"/>
+            <wp:effectExtent l="0" t="0" r="0" b="6350"/>
+            <wp:docPr id="7" name="Imagen 7"/>
+            <wp:cNvGraphicFramePr>
+              <a:graphicFrameLocks xmlns:a="http://schemas.openxmlformats.org/drawingml/2006/main" noChangeAspect="1"/>
+            </wp:cNvGraphicFramePr>
+            <a:graphic xmlns:a="http://schemas.openxmlformats.org/drawingml/2006/main">
+              <a:graphicData uri="http://schemas.openxmlformats.org/drawingml/2006/picture">
+                <pic:pic xmlns:pic="http://schemas.openxmlformats.org/drawingml/2006/picture">
+                  <pic:nvPicPr>
+                    <pic:cNvPr id="7" name="Captura de Pantalla 2020-05-17 a la(s) 22.08.09.png"/>
+                    <pic:cNvPicPr/>
+                  </pic:nvPicPr>
+                  <pic:blipFill>
+                    <a:blip r:embed="rId13">
+                      <a:extLst>
+                        <a:ext uri="{28A0092B-C50C-407E-A947-70E740481C1C}">
+                          <a14:useLocalDpi xmlns:a14="http://schemas.microsoft.com/office/drawing/2010/main" val="0"/>
+                        </a:ext>
+                      </a:extLst>
+                    </a:blip>
+                    <a:stretch>
+                      <a:fillRect/>
+                    </a:stretch>
+                  </pic:blipFill>
+                  <pic:spPr>
+                    <a:xfrm>
+                      <a:off x="0" y="0"/>
+                      <a:ext cx="5727700" cy="247650"/>
+                    </a:xfrm>
+                    <a:prstGeom prst="rect">
+                      <a:avLst/>
+                    </a:prstGeom>
+                  </pic:spPr>
+                </pic:pic>
+              </a:graphicData>
+            </a:graphic>
+          </wp:inline>
+        </w:drawing>
+      </w:r>
+    </w:p>
+    <w:p>
+      <w:pPr>
+        <w:rPr>
+          <w:b/>
+          <w:bCs/>
+        </w:rPr>
+      </w:pPr>
+    </w:p>
+    <w:p>
+      <w:pPr>
+        <w:rPr>
+          <w:b/>
+          <w:bCs/>
+        </w:rPr>
+      </w:pPr>
+    </w:p>
+    <w:p>
+      <w:pPr>
+        <w:rPr>
+          <w:b/>
+          <w:bCs/>
+        </w:rPr>
+      </w:pPr>
+      <w:r>
+        <w:rPr>
+          <w:b/>
+          <w:bCs/>
+        </w:rPr>
+        <w:t>El archivo se llama QUERY_REQUEST_EXERCISE_1</w:t>
+      </w:r>
+      <w:r>
+        <w:rPr>
+          <w:b/>
+          <w:bCs/>
+        </w:rPr>
+        <w:t>.sql</w:t>
+      </w:r>
+    </w:p>
+    <w:p>
+      <w:pPr>
+        <w:rPr>
+          <w:b/>
+          <w:bCs/>
+        </w:rPr>
+      </w:pPr>
+    </w:p>
+    <w:p>
+      <w:pPr>
+        <w:rPr>
+          <w:b/>
+          <w:bCs/>
+        </w:rPr>
+      </w:pPr>
+    </w:p>
+    <w:p>
+      <w:pPr>
+        <w:rPr>
+          <w:b/>
+          <w:bCs/>
+        </w:rPr>
+      </w:pPr>
+    </w:p>
+    <w:p>
+      <w:pPr>
+        <w:rPr>
+          <w:b/>
+          <w:bCs/>
+        </w:rPr>
+      </w:pPr>
+      <w:r>
+        <w:rPr>
+          <w:b/>
+          <w:bCs/>
+        </w:rPr>
+        <w:lastRenderedPageBreak/>
         <w:t xml:space="preserve">Ejercicio </w:t>
       </w:r>
       <w:r>
@@ -787,19 +922,115 @@
         <w:t xml:space="preserve">Si ocupo algo mas guarde la evidencia </w:t>
       </w:r>
     </w:p>
+    <w:p>
+      <w:pPr>
+        <w:rPr>
+          <w:b/>
+          <w:bCs/>
+        </w:rPr>
+      </w:pPr>
+      <w:r>
+        <w:rPr>
+          <w:b/>
+          <w:bCs/>
+        </w:rPr>
+        <w:t xml:space="preserve">RESPUESTA </w:t>
+      </w:r>
+    </w:p>
+    <w:p>
+      <w:pPr>
+        <w:rPr>
+          <w:b/>
+          <w:bCs/>
+        </w:rPr>
+      </w:pPr>
+    </w:p>
+    <w:p>
+      <w:r>
+        <w:rPr>
+          <w:noProof/>
+        </w:rPr>
+        <w:drawing>
+          <wp:inline distT="0" distB="0" distL="0" distR="0" wp14:anchorId="4AD59478" wp14:editId="511AD041">
+            <wp:extent cx="2312303" cy="2027903"/>
+            <wp:effectExtent l="0" t="0" r="0" b="4445"/>
+            <wp:docPr id="8" name="Imagen 8"/>
+            <wp:cNvGraphicFramePr>
+              <a:graphicFrameLocks xmlns:a="http://schemas.openxmlformats.org/drawingml/2006/main" noChangeAspect="1"/>
+            </wp:cNvGraphicFramePr>
+            <a:graphic xmlns:a="http://schemas.openxmlformats.org/drawingml/2006/main">
+              <a:graphicData uri="http://schemas.openxmlformats.org/drawingml/2006/picture">
+                <pic:pic xmlns:pic="http://schemas.openxmlformats.org/drawingml/2006/picture">
+                  <pic:nvPicPr>
+                    <pic:cNvPr id="8" name="Captura de Pantalla 2020-05-17 a la(s) 22.10.45.png"/>
+                    <pic:cNvPicPr/>
+                  </pic:nvPicPr>
+                  <pic:blipFill>
+                    <a:blip r:embed="rId14">
+                      <a:extLst>
+                        <a:ext uri="{28A0092B-C50C-407E-A947-70E740481C1C}">
+                          <a14:useLocalDpi xmlns:a14="http://schemas.microsoft.com/office/drawing/2010/main" val="0"/>
+                        </a:ext>
+                      </a:extLst>
+                    </a:blip>
+                    <a:stretch>
+                      <a:fillRect/>
+                    </a:stretch>
+                  </pic:blipFill>
+                  <pic:spPr>
+                    <a:xfrm>
+                      <a:off x="0" y="0"/>
+                      <a:ext cx="2332692" cy="2045784"/>
+                    </a:xfrm>
+                    <a:prstGeom prst="rect">
+                      <a:avLst/>
+                    </a:prstGeom>
+                  </pic:spPr>
+                </pic:pic>
+              </a:graphicData>
+            </a:graphic>
+          </wp:inline>
+        </w:drawing>
+      </w:r>
+    </w:p>
     <w:p/>
     <w:p>
-      <w:pPr>
-        <w:rPr>
-          <w:b/>
-          <w:bCs/>
-        </w:rPr>
-      </w:pPr>
-      <w:r>
-        <w:rPr>
-          <w:b/>
-          <w:bCs/>
-        </w:rPr>
+      <w:r>
+        <w:t>El archivo de la logica del SP se llama SP_FACT_SUMMARY</w:t>
+      </w:r>
+    </w:p>
+    <w:p/>
+    <w:p>
+      <w:r>
+        <w:t xml:space="preserve">Según la hermeneutica de este contexto de negocio, para validar el caso de ejecutar varias veces el mismo SP , lo que hago es una limpieza de la tabla fact_summary cada vez que se ejecuta el SP. </w:t>
+      </w:r>
+    </w:p>
+    <w:p>
+      <w:r>
+        <w:t xml:space="preserve">En otras palabras primero limpia y despues actualiza la tabla. </w:t>
+      </w:r>
+    </w:p>
+    <w:p>
+      <w:r>
+        <w:t>Debido al ejemplo que se da en este archivo la tabla settings solamente tiene el año 1997. Si se quisiera validar otros años tendria que añadir mas contexto de negocio a la situacion para tomar las validaciones pertinentes.</w:t>
+      </w:r>
+    </w:p>
+    <w:p/>
+    <w:p/>
+    <w:p/>
+    <w:p>
+      <w:pPr>
+        <w:rPr>
+          <w:b/>
+          <w:bCs/>
+        </w:rPr>
+      </w:pPr>
+      <w:r>
+        <w:rPr>
+          <w:b/>
+          <w:bCs/>
+        </w:rPr>
+        <w:lastRenderedPageBreak/>
         <w:t xml:space="preserve">Ejercicio </w:t>
       </w:r>
       <w:r>
@@ -838,6 +1069,389 @@
       <w:r>
         <w:t xml:space="preserve"> para actualizar la tabla de fact_summary. </w:t>
       </w:r>
+    </w:p>
+    <w:p>
+      <w:pPr>
+        <w:rPr>
+          <w:b/>
+          <w:bCs/>
+        </w:rPr>
+      </w:pPr>
+      <w:r>
+        <w:rPr>
+          <w:b/>
+          <w:bCs/>
+        </w:rPr>
+        <w:t xml:space="preserve">RESPUESTA </w:t>
+      </w:r>
+    </w:p>
+    <w:p>
+      <w:pPr>
+        <w:rPr>
+          <w:b/>
+          <w:bCs/>
+        </w:rPr>
+      </w:pPr>
+    </w:p>
+    <w:p>
+      <w:pPr>
+        <w:rPr>
+          <w:b/>
+          <w:bCs/>
+        </w:rPr>
+      </w:pPr>
+      <w:r>
+        <w:rPr>
+          <w:b/>
+          <w:bCs/>
+          <w:noProof/>
+        </w:rPr>
+        <w:drawing>
+          <wp:inline distT="0" distB="0" distL="0" distR="0" wp14:anchorId="715C2116" wp14:editId="7A3D1C98">
+            <wp:extent cx="5727700" cy="294640"/>
+            <wp:effectExtent l="0" t="0" r="0" b="0"/>
+            <wp:docPr id="9" name="Imagen 9"/>
+            <wp:cNvGraphicFramePr>
+              <a:graphicFrameLocks xmlns:a="http://schemas.openxmlformats.org/drawingml/2006/main" noChangeAspect="1"/>
+            </wp:cNvGraphicFramePr>
+            <a:graphic xmlns:a="http://schemas.openxmlformats.org/drawingml/2006/main">
+              <a:graphicData uri="http://schemas.openxmlformats.org/drawingml/2006/picture">
+                <pic:pic xmlns:pic="http://schemas.openxmlformats.org/drawingml/2006/picture">
+                  <pic:nvPicPr>
+                    <pic:cNvPr id="9" name="Captura de Pantalla 2020-05-17 a la(s) 22.18.45.png"/>
+                    <pic:cNvPicPr/>
+                  </pic:nvPicPr>
+                  <pic:blipFill>
+                    <a:blip r:embed="rId15">
+                      <a:extLst>
+                        <a:ext uri="{28A0092B-C50C-407E-A947-70E740481C1C}">
+                          <a14:useLocalDpi xmlns:a14="http://schemas.microsoft.com/office/drawing/2010/main" val="0"/>
+                        </a:ext>
+                      </a:extLst>
+                    </a:blip>
+                    <a:stretch>
+                      <a:fillRect/>
+                    </a:stretch>
+                  </pic:blipFill>
+                  <pic:spPr>
+                    <a:xfrm>
+                      <a:off x="0" y="0"/>
+                      <a:ext cx="5727700" cy="294640"/>
+                    </a:xfrm>
+                    <a:prstGeom prst="rect">
+                      <a:avLst/>
+                    </a:prstGeom>
+                  </pic:spPr>
+                </pic:pic>
+              </a:graphicData>
+            </a:graphic>
+          </wp:inline>
+        </w:drawing>
+      </w:r>
+    </w:p>
+    <w:p>
+      <w:pPr>
+        <w:rPr>
+          <w:b/>
+          <w:bCs/>
+        </w:rPr>
+      </w:pPr>
+    </w:p>
+    <w:p>
+      <w:pPr>
+        <w:rPr>
+          <w:b/>
+          <w:bCs/>
+        </w:rPr>
+      </w:pPr>
+      <w:r>
+        <w:rPr>
+          <w:b/>
+          <w:bCs/>
+          <w:noProof/>
+        </w:rPr>
+        <w:drawing>
+          <wp:inline distT="0" distB="0" distL="0" distR="0" wp14:anchorId="024953CA" wp14:editId="3CB205C6">
+            <wp:extent cx="5727700" cy="577215"/>
+            <wp:effectExtent l="0" t="0" r="0" b="0"/>
+            <wp:docPr id="11" name="Imagen 11"/>
+            <wp:cNvGraphicFramePr>
+              <a:graphicFrameLocks xmlns:a="http://schemas.openxmlformats.org/drawingml/2006/main" noChangeAspect="1"/>
+            </wp:cNvGraphicFramePr>
+            <a:graphic xmlns:a="http://schemas.openxmlformats.org/drawingml/2006/main">
+              <a:graphicData uri="http://schemas.openxmlformats.org/drawingml/2006/picture">
+                <pic:pic xmlns:pic="http://schemas.openxmlformats.org/drawingml/2006/picture">
+                  <pic:nvPicPr>
+                    <pic:cNvPr id="11" name="Captura de Pantalla 2020-05-17 a la(s) 22.19.40.png"/>
+                    <pic:cNvPicPr/>
+                  </pic:nvPicPr>
+                  <pic:blipFill>
+                    <a:blip r:embed="rId16">
+                      <a:extLst>
+                        <a:ext uri="{28A0092B-C50C-407E-A947-70E740481C1C}">
+                          <a14:useLocalDpi xmlns:a14="http://schemas.microsoft.com/office/drawing/2010/main" val="0"/>
+                        </a:ext>
+                      </a:extLst>
+                    </a:blip>
+                    <a:stretch>
+                      <a:fillRect/>
+                    </a:stretch>
+                  </pic:blipFill>
+                  <pic:spPr>
+                    <a:xfrm>
+                      <a:off x="0" y="0"/>
+                      <a:ext cx="5727700" cy="577215"/>
+                    </a:xfrm>
+                    <a:prstGeom prst="rect">
+                      <a:avLst/>
+                    </a:prstGeom>
+                  </pic:spPr>
+                </pic:pic>
+              </a:graphicData>
+            </a:graphic>
+          </wp:inline>
+        </w:drawing>
+      </w:r>
+    </w:p>
+    <w:p>
+      <w:pPr>
+        <w:rPr>
+          <w:b/>
+          <w:bCs/>
+        </w:rPr>
+      </w:pPr>
+    </w:p>
+    <w:p>
+      <w:pPr>
+        <w:rPr>
+          <w:b/>
+          <w:bCs/>
+        </w:rPr>
+      </w:pPr>
+    </w:p>
+    <w:p>
+      <w:pPr>
+        <w:rPr>
+          <w:b/>
+          <w:bCs/>
+        </w:rPr>
+      </w:pPr>
+      <w:r>
+        <w:rPr>
+          <w:b/>
+          <w:bCs/>
+          <w:noProof/>
+        </w:rPr>
+        <w:drawing>
+          <wp:inline distT="0" distB="0" distL="0" distR="0" wp14:anchorId="48BAFE18" wp14:editId="15970835">
+            <wp:extent cx="5727700" cy="2413635"/>
+            <wp:effectExtent l="0" t="0" r="0" b="0"/>
+            <wp:docPr id="12" name="Imagen 12"/>
+            <wp:cNvGraphicFramePr>
+              <a:graphicFrameLocks xmlns:a="http://schemas.openxmlformats.org/drawingml/2006/main" noChangeAspect="1"/>
+            </wp:cNvGraphicFramePr>
+            <a:graphic xmlns:a="http://schemas.openxmlformats.org/drawingml/2006/main">
+              <a:graphicData uri="http://schemas.openxmlformats.org/drawingml/2006/picture">
+                <pic:pic xmlns:pic="http://schemas.openxmlformats.org/drawingml/2006/picture">
+                  <pic:nvPicPr>
+                    <pic:cNvPr id="12" name="Captura de Pantalla 2020-05-17 a la(s) 22.20.17.png"/>
+                    <pic:cNvPicPr/>
+                  </pic:nvPicPr>
+                  <pic:blipFill>
+                    <a:blip r:embed="rId17">
+                      <a:extLst>
+                        <a:ext uri="{28A0092B-C50C-407E-A947-70E740481C1C}">
+                          <a14:useLocalDpi xmlns:a14="http://schemas.microsoft.com/office/drawing/2010/main" val="0"/>
+                        </a:ext>
+                      </a:extLst>
+                    </a:blip>
+                    <a:stretch>
+                      <a:fillRect/>
+                    </a:stretch>
+                  </pic:blipFill>
+                  <pic:spPr>
+                    <a:xfrm>
+                      <a:off x="0" y="0"/>
+                      <a:ext cx="5727700" cy="2413635"/>
+                    </a:xfrm>
+                    <a:prstGeom prst="rect">
+                      <a:avLst/>
+                    </a:prstGeom>
+                  </pic:spPr>
+                </pic:pic>
+              </a:graphicData>
+            </a:graphic>
+          </wp:inline>
+        </w:drawing>
+      </w:r>
+    </w:p>
+    <w:p>
+      <w:pPr>
+        <w:rPr>
+          <w:b/>
+          <w:bCs/>
+        </w:rPr>
+      </w:pPr>
+    </w:p>
+    <w:p>
+      <w:pPr>
+        <w:rPr>
+          <w:b/>
+          <w:bCs/>
+        </w:rPr>
+      </w:pPr>
+    </w:p>
+    <w:p>
+      <w:pPr>
+        <w:rPr>
+          <w:b/>
+          <w:bCs/>
+        </w:rPr>
+      </w:pPr>
+    </w:p>
+    <w:p>
+      <w:pPr>
+        <w:rPr>
+          <w:b/>
+          <w:bCs/>
+        </w:rPr>
+      </w:pPr>
+    </w:p>
+    <w:p>
+      <w:pPr>
+        <w:rPr>
+          <w:b/>
+          <w:bCs/>
+        </w:rPr>
+      </w:pPr>
+    </w:p>
+    <w:p>
+      <w:pPr>
+        <w:rPr>
+          <w:b/>
+          <w:bCs/>
+        </w:rPr>
+      </w:pPr>
+    </w:p>
+    <w:p>
+      <w:pPr>
+        <w:rPr>
+          <w:b/>
+          <w:bCs/>
+        </w:rPr>
+      </w:pPr>
+    </w:p>
+    <w:p>
+      <w:pPr>
+        <w:rPr>
+          <w:b/>
+          <w:bCs/>
+        </w:rPr>
+      </w:pPr>
+    </w:p>
+    <w:p>
+      <w:pPr>
+        <w:rPr>
+          <w:b/>
+          <w:bCs/>
+        </w:rPr>
+      </w:pPr>
+    </w:p>
+    <w:p>
+      <w:pPr>
+        <w:rPr>
+          <w:b/>
+          <w:bCs/>
+        </w:rPr>
+      </w:pPr>
+    </w:p>
+    <w:p>
+      <w:pPr>
+        <w:rPr>
+          <w:b/>
+          <w:bCs/>
+        </w:rPr>
+      </w:pPr>
+    </w:p>
+    <w:p>
+      <w:pPr>
+        <w:rPr>
+          <w:b/>
+          <w:bCs/>
+        </w:rPr>
+      </w:pPr>
+    </w:p>
+    <w:p>
+      <w:pPr>
+        <w:rPr>
+          <w:b/>
+          <w:bCs/>
+        </w:rPr>
+      </w:pPr>
+    </w:p>
+    <w:p>
+      <w:pPr>
+        <w:rPr>
+          <w:b/>
+          <w:bCs/>
+        </w:rPr>
+      </w:pPr>
+    </w:p>
+    <w:p>
+      <w:pPr>
+        <w:rPr>
+          <w:b/>
+          <w:bCs/>
+        </w:rPr>
+      </w:pPr>
+    </w:p>
+    <w:p>
+      <w:pPr>
+        <w:rPr>
+          <w:b/>
+          <w:bCs/>
+        </w:rPr>
+      </w:pPr>
+    </w:p>
+    <w:p>
+      <w:pPr>
+        <w:rPr>
+          <w:b/>
+          <w:bCs/>
+        </w:rPr>
+      </w:pPr>
+    </w:p>
+    <w:p>
+      <w:pPr>
+        <w:rPr>
+          <w:b/>
+          <w:bCs/>
+        </w:rPr>
+      </w:pPr>
+    </w:p>
+    <w:p>
+      <w:pPr>
+        <w:rPr>
+          <w:b/>
+          <w:bCs/>
+        </w:rPr>
+      </w:pPr>
+    </w:p>
+    <w:p>
+      <w:pPr>
+        <w:rPr>
+          <w:b/>
+          <w:bCs/>
+        </w:rPr>
+      </w:pPr>
+    </w:p>
+    <w:p>
+      <w:pPr>
+        <w:rPr>
+          <w:b/>
+          <w:bCs/>
+        </w:rPr>
+      </w:pPr>
     </w:p>
     <w:p>
       <w:pPr>
@@ -908,7 +1522,7 @@
                     <pic:cNvPicPr/>
                   </pic:nvPicPr>
                   <pic:blipFill>
-                    <a:blip r:embed="rId12"/>
+                    <a:blip r:embed="rId11"/>
                     <a:stretch>
                       <a:fillRect/>
                     </a:stretch>
@@ -931,6 +1545,334 @@
     </w:p>
     <w:p>
       <w:pPr>
+        <w:pStyle w:val="Prrafodelista"/>
+        <w:rPr>
+          <w:b/>
+          <w:bCs/>
+        </w:rPr>
+      </w:pPr>
+    </w:p>
+    <w:p>
+      <w:pPr>
+        <w:pStyle w:val="Prrafodelista"/>
+        <w:rPr>
+          <w:b/>
+          <w:bCs/>
+        </w:rPr>
+      </w:pPr>
+    </w:p>
+    <w:p>
+      <w:pPr>
+        <w:pStyle w:val="Prrafodelista"/>
+        <w:rPr>
+          <w:b/>
+          <w:bCs/>
+        </w:rPr>
+      </w:pPr>
+    </w:p>
+    <w:p>
+      <w:pPr>
+        <w:pStyle w:val="Prrafodelista"/>
+        <w:rPr>
+          <w:rFonts w:ascii="Times New Roman" w:eastAsia="Times New Roman" w:hAnsi="Times New Roman" w:cs="Times New Roman"/>
+          <w:b/>
+          <w:bCs/>
+          <w:sz w:val="24"/>
+          <w:szCs w:val="24"/>
+          <w:lang w:eastAsia="es-ES_tradnl"/>
+        </w:rPr>
+      </w:pPr>
+      <w:r>
+        <w:rPr>
+          <w:rFonts w:ascii="Times New Roman" w:eastAsia="Times New Roman" w:hAnsi="Times New Roman" w:cs="Times New Roman"/>
+          <w:b/>
+          <w:bCs/>
+          <w:sz w:val="24"/>
+          <w:szCs w:val="24"/>
+          <w:lang w:eastAsia="es-ES_tradnl"/>
+        </w:rPr>
+        <w:t>RESPUESTA</w:t>
+      </w:r>
+    </w:p>
+    <w:p>
+      <w:pPr>
+        <w:pStyle w:val="Prrafodelista"/>
+        <w:rPr>
+          <w:rFonts w:ascii="Times New Roman" w:eastAsia="Times New Roman" w:hAnsi="Times New Roman" w:cs="Times New Roman"/>
+          <w:b/>
+          <w:bCs/>
+          <w:sz w:val="24"/>
+          <w:szCs w:val="24"/>
+          <w:lang w:eastAsia="es-ES_tradnl"/>
+        </w:rPr>
+      </w:pPr>
+    </w:p>
+    <w:p>
+      <w:pPr>
+        <w:rPr>
+          <w:i/>
+          <w:iCs/>
+        </w:rPr>
+      </w:pPr>
+      <w:r>
+        <w:rPr>
+          <w:i/>
+          <w:iCs/>
+          <w:noProof/>
+        </w:rPr>
+        <w:drawing>
+          <wp:inline distT="0" distB="0" distL="0" distR="0" wp14:anchorId="63B68F2D" wp14:editId="65B692DA">
+            <wp:extent cx="5727700" cy="271145"/>
+            <wp:effectExtent l="0" t="0" r="0" b="0"/>
+            <wp:docPr id="10" name="Imagen 10"/>
+            <wp:cNvGraphicFramePr>
+              <a:graphicFrameLocks xmlns:a="http://schemas.openxmlformats.org/drawingml/2006/main" noChangeAspect="1"/>
+            </wp:cNvGraphicFramePr>
+            <a:graphic xmlns:a="http://schemas.openxmlformats.org/drawingml/2006/main">
+              <a:graphicData uri="http://schemas.openxmlformats.org/drawingml/2006/picture">
+                <pic:pic xmlns:pic="http://schemas.openxmlformats.org/drawingml/2006/picture">
+                  <pic:nvPicPr>
+                    <pic:cNvPr id="10" name="Captura de Pantalla 2020-05-17 a la(s) 22.19.09.png"/>
+                    <pic:cNvPicPr/>
+                  </pic:nvPicPr>
+                  <pic:blipFill>
+                    <a:blip r:embed="rId18">
+                      <a:extLst>
+                        <a:ext uri="{28A0092B-C50C-407E-A947-70E740481C1C}">
+                          <a14:useLocalDpi xmlns:a14="http://schemas.microsoft.com/office/drawing/2010/main" val="0"/>
+                        </a:ext>
+                      </a:extLst>
+                    </a:blip>
+                    <a:stretch>
+                      <a:fillRect/>
+                    </a:stretch>
+                  </pic:blipFill>
+                  <pic:spPr>
+                    <a:xfrm>
+                      <a:off x="0" y="0"/>
+                      <a:ext cx="5727700" cy="271145"/>
+                    </a:xfrm>
+                    <a:prstGeom prst="rect">
+                      <a:avLst/>
+                    </a:prstGeom>
+                  </pic:spPr>
+                </pic:pic>
+              </a:graphicData>
+            </a:graphic>
+          </wp:inline>
+        </w:drawing>
+      </w:r>
+    </w:p>
+    <w:p>
+      <w:pPr>
+        <w:rPr>
+          <w:i/>
+          <w:iCs/>
+        </w:rPr>
+      </w:pPr>
+    </w:p>
+    <w:p>
+      <w:pPr>
+        <w:rPr>
+          <w:i/>
+          <w:iCs/>
+        </w:rPr>
+      </w:pPr>
+    </w:p>
+    <w:p>
+      <w:pPr>
+        <w:rPr>
+          <w:i/>
+          <w:iCs/>
+        </w:rPr>
+      </w:pPr>
+      <w:r>
+        <w:rPr>
+          <w:i/>
+          <w:iCs/>
+          <w:noProof/>
+        </w:rPr>
+        <w:drawing>
+          <wp:inline distT="0" distB="0" distL="0" distR="0" wp14:anchorId="5C6A7730" wp14:editId="201FA367">
+            <wp:extent cx="5727700" cy="450215"/>
+            <wp:effectExtent l="0" t="0" r="0" b="0"/>
+            <wp:docPr id="13" name="Imagen 13"/>
+            <wp:cNvGraphicFramePr>
+              <a:graphicFrameLocks xmlns:a="http://schemas.openxmlformats.org/drawingml/2006/main" noChangeAspect="1"/>
+            </wp:cNvGraphicFramePr>
+            <a:graphic xmlns:a="http://schemas.openxmlformats.org/drawingml/2006/main">
+              <a:graphicData uri="http://schemas.openxmlformats.org/drawingml/2006/picture">
+                <pic:pic xmlns:pic="http://schemas.openxmlformats.org/drawingml/2006/picture">
+                  <pic:nvPicPr>
+                    <pic:cNvPr id="13" name="Captura de Pantalla 2020-05-17 a la(s) 22.22.00.png"/>
+                    <pic:cNvPicPr/>
+                  </pic:nvPicPr>
+                  <pic:blipFill>
+                    <a:blip r:embed="rId19">
+                      <a:extLst>
+                        <a:ext uri="{28A0092B-C50C-407E-A947-70E740481C1C}">
+                          <a14:useLocalDpi xmlns:a14="http://schemas.microsoft.com/office/drawing/2010/main" val="0"/>
+                        </a:ext>
+                      </a:extLst>
+                    </a:blip>
+                    <a:stretch>
+                      <a:fillRect/>
+                    </a:stretch>
+                  </pic:blipFill>
+                  <pic:spPr>
+                    <a:xfrm>
+                      <a:off x="0" y="0"/>
+                      <a:ext cx="5727700" cy="450215"/>
+                    </a:xfrm>
+                    <a:prstGeom prst="rect">
+                      <a:avLst/>
+                    </a:prstGeom>
+                  </pic:spPr>
+                </pic:pic>
+              </a:graphicData>
+            </a:graphic>
+          </wp:inline>
+        </w:drawing>
+      </w:r>
+    </w:p>
+    <w:p>
+      <w:pPr>
+        <w:rPr>
+          <w:i/>
+          <w:iCs/>
+        </w:rPr>
+      </w:pPr>
+    </w:p>
+    <w:p>
+      <w:pPr>
+        <w:rPr>
+          <w:i/>
+          <w:iCs/>
+        </w:rPr>
+      </w:pPr>
+      <w:r>
+        <w:rPr>
+          <w:i/>
+          <w:iCs/>
+          <w:noProof/>
+        </w:rPr>
+        <w:drawing>
+          <wp:inline distT="0" distB="0" distL="0" distR="0" wp14:anchorId="5A3A8328" wp14:editId="4FAB3B05">
+            <wp:extent cx="1550970" cy="1173707"/>
+            <wp:effectExtent l="0" t="0" r="0" b="0"/>
+            <wp:docPr id="14" name="Imagen 14"/>
+            <wp:cNvGraphicFramePr>
+              <a:graphicFrameLocks xmlns:a="http://schemas.openxmlformats.org/drawingml/2006/main" noChangeAspect="1"/>
+            </wp:cNvGraphicFramePr>
+            <a:graphic xmlns:a="http://schemas.openxmlformats.org/drawingml/2006/main">
+              <a:graphicData uri="http://schemas.openxmlformats.org/drawingml/2006/picture">
+                <pic:pic xmlns:pic="http://schemas.openxmlformats.org/drawingml/2006/picture">
+                  <pic:nvPicPr>
+                    <pic:cNvPr id="14" name="Captura de Pantalla 2020-05-17 a la(s) 22.22.59.png"/>
+                    <pic:cNvPicPr/>
+                  </pic:nvPicPr>
+                  <pic:blipFill>
+                    <a:blip r:embed="rId20">
+                      <a:extLst>
+                        <a:ext uri="{28A0092B-C50C-407E-A947-70E740481C1C}">
+                          <a14:useLocalDpi xmlns:a14="http://schemas.microsoft.com/office/drawing/2010/main" val="0"/>
+                        </a:ext>
+                      </a:extLst>
+                    </a:blip>
+                    <a:stretch>
+                      <a:fillRect/>
+                    </a:stretch>
+                  </pic:blipFill>
+                  <pic:spPr>
+                    <a:xfrm>
+                      <a:off x="0" y="0"/>
+                      <a:ext cx="1560289" cy="1180759"/>
+                    </a:xfrm>
+                    <a:prstGeom prst="rect">
+                      <a:avLst/>
+                    </a:prstGeom>
+                  </pic:spPr>
+                </pic:pic>
+              </a:graphicData>
+            </a:graphic>
+          </wp:inline>
+        </w:drawing>
+      </w:r>
+    </w:p>
+    <w:p>
+      <w:pPr>
+        <w:rPr>
+          <w:i/>
+          <w:iCs/>
+        </w:rPr>
+      </w:pPr>
+    </w:p>
+    <w:p>
+      <w:pPr>
+        <w:rPr>
+          <w:i/>
+          <w:iCs/>
+        </w:rPr>
+      </w:pPr>
+      <w:r>
+        <w:rPr>
+          <w:i/>
+          <w:iCs/>
+          <w:noProof/>
+        </w:rPr>
+        <w:drawing>
+          <wp:inline distT="0" distB="0" distL="0" distR="0" wp14:anchorId="7AC02FB6" wp14:editId="3B18E580">
+            <wp:extent cx="2041939" cy="2565779"/>
+            <wp:effectExtent l="0" t="0" r="3175" b="0"/>
+            <wp:docPr id="15" name="Imagen 15"/>
+            <wp:cNvGraphicFramePr>
+              <a:graphicFrameLocks xmlns:a="http://schemas.openxmlformats.org/drawingml/2006/main" noChangeAspect="1"/>
+            </wp:cNvGraphicFramePr>
+            <a:graphic xmlns:a="http://schemas.openxmlformats.org/drawingml/2006/main">
+              <a:graphicData uri="http://schemas.openxmlformats.org/drawingml/2006/picture">
+                <pic:pic xmlns:pic="http://schemas.openxmlformats.org/drawingml/2006/picture">
+                  <pic:nvPicPr>
+                    <pic:cNvPr id="15" name="Captura de Pantalla 2020-05-17 a la(s) 22.24.46.png"/>
+                    <pic:cNvPicPr/>
+                  </pic:nvPicPr>
+                  <pic:blipFill>
+                    <a:blip r:embed="rId21" cstate="print">
+                      <a:extLst>
+                        <a:ext uri="{28A0092B-C50C-407E-A947-70E740481C1C}">
+                          <a14:useLocalDpi xmlns:a14="http://schemas.microsoft.com/office/drawing/2010/main" val="0"/>
+                        </a:ext>
+                      </a:extLst>
+                    </a:blip>
+                    <a:stretch>
+                      <a:fillRect/>
+                    </a:stretch>
+                  </pic:blipFill>
+                  <pic:spPr>
+                    <a:xfrm>
+                      <a:off x="0" y="0"/>
+                      <a:ext cx="2058278" cy="2586310"/>
+                    </a:xfrm>
+                    <a:prstGeom prst="rect">
+                      <a:avLst/>
+                    </a:prstGeom>
+                  </pic:spPr>
+                </pic:pic>
+              </a:graphicData>
+            </a:graphic>
+          </wp:inline>
+        </w:drawing>
+      </w:r>
+    </w:p>
+    <w:p>
+      <w:pPr>
+        <w:rPr>
+          <w:i/>
+          <w:iCs/>
+        </w:rPr>
+      </w:pPr>
+    </w:p>
+    <w:p>
+      <w:pPr>
         <w:rPr>
           <w:i/>
           <w:iCs/>
@@ -951,7 +1893,7 @@
         </w:rPr>
         <w:t>Los dos primeros ejercicios los archivos los pueden anexar a una nueva carpeta del proyecto que hicieron fork (</w:t>
       </w:r>
-      <w:hyperlink r:id="rId13" w:history="1">
+      <w:hyperlink r:id="rId22" w:history="1">
         <w:r>
           <w:rPr>
             <w:rStyle w:val="Hipervnculo"/>
@@ -972,6 +1914,237 @@
           <w:iCs/>
         </w:rPr>
         <w:t xml:space="preserve">lo que revisare. </w:t>
+      </w:r>
+    </w:p>
+    <w:p>
+      <w:pPr>
+        <w:rPr>
+          <w:i/>
+          <w:iCs/>
+        </w:rPr>
+      </w:pPr>
+    </w:p>
+    <w:p>
+      <w:pPr>
+        <w:rPr>
+          <w:i/>
+          <w:iCs/>
+        </w:rPr>
+      </w:pPr>
+    </w:p>
+    <w:p>
+      <w:pPr>
+        <w:rPr>
+          <w:b/>
+          <w:bCs/>
+        </w:rPr>
+      </w:pPr>
+      <w:r>
+        <w:rPr>
+          <w:b/>
+          <w:bCs/>
+        </w:rPr>
+        <w:t>Link Git</w:t>
+      </w:r>
+    </w:p>
+    <w:p>
+      <w:r>
+        <w:t>La carpeta d</w:t>
+      </w:r>
+      <w:r>
+        <w:t xml:space="preserve">e los files que pidio se llama </w:t>
+      </w:r>
+      <w:bookmarkStart w:id="0" w:name="_GoBack"/>
+      <w:r>
+        <w:rPr>
+          <w:b/>
+          <w:bCs/>
+        </w:rPr>
+        <w:t>examenPractico</w:t>
+      </w:r>
+      <w:bookmarkEnd w:id="0"/>
+    </w:p>
+    <w:p>
+      <w:pPr>
+        <w:ind w:left="1416" w:firstLine="708"/>
+      </w:pPr>
+    </w:p>
+    <w:p>
+      <w:pPr>
+        <w:rPr>
+          <w:color w:val="0000FF"/>
+          <w:u w:val="single"/>
+        </w:rPr>
+      </w:pPr>
+      <w:hyperlink r:id="rId23" w:history="1">
+        <w:r>
+          <w:rPr>
+            <w:rStyle w:val="Hipervnculo"/>
+          </w:rPr>
+          <w:t>https://github.com/JavierAmaya/restfulapi-typorm-products</w:t>
+        </w:r>
+      </w:hyperlink>
+    </w:p>
+    <w:p/>
+    <w:p/>
+    <w:p>
+      <w:pPr>
+        <w:tabs>
+          <w:tab w:val="left" w:pos="3722"/>
+        </w:tabs>
+        <w:rPr>
+          <w:b/>
+          <w:bCs/>
+        </w:rPr>
+      </w:pPr>
+      <w:r>
+        <w:t xml:space="preserve">El servicio se llama </w:t>
+      </w:r>
+      <w:r>
+        <w:rPr>
+          <w:b/>
+          <w:bCs/>
+        </w:rPr>
+        <w:t>customer.service</w:t>
+      </w:r>
+    </w:p>
+    <w:p>
+      <w:pPr>
+        <w:tabs>
+          <w:tab w:val="left" w:pos="3722"/>
+        </w:tabs>
+        <w:rPr>
+          <w:b/>
+          <w:bCs/>
+          <w:lang w:val="en-US"/>
+        </w:rPr>
+      </w:pPr>
+      <w:r>
+        <w:rPr>
+          <w:lang w:val="en-US"/>
+        </w:rPr>
+        <w:t xml:space="preserve">La interface </w:t>
+      </w:r>
+      <w:r>
+        <w:rPr>
+          <w:b/>
+          <w:bCs/>
+          <w:lang w:val="en-US"/>
+        </w:rPr>
+        <w:t>fact_summary</w:t>
+      </w:r>
+    </w:p>
+    <w:p>
+      <w:pPr>
+        <w:tabs>
+          <w:tab w:val="left" w:pos="3722"/>
+        </w:tabs>
+        <w:rPr>
+          <w:b/>
+          <w:bCs/>
+          <w:lang w:val="en-US"/>
+        </w:rPr>
+      </w:pPr>
+      <w:r>
+        <w:rPr>
+          <w:lang w:val="en-US"/>
+        </w:rPr>
+        <w:t>E</w:t>
+      </w:r>
+      <w:r>
+        <w:rPr>
+          <w:lang w:val="en-US"/>
+        </w:rPr>
+        <w:t>l</w:t>
+      </w:r>
+      <w:r>
+        <w:rPr>
+          <w:lang w:val="en-US"/>
+        </w:rPr>
+        <w:t xml:space="preserve"> controller </w:t>
+      </w:r>
+      <w:r>
+        <w:rPr>
+          <w:b/>
+          <w:bCs/>
+          <w:lang w:val="en-US"/>
+        </w:rPr>
+        <w:t>customer.controller</w:t>
+      </w:r>
+    </w:p>
+    <w:p>
+      <w:pPr>
+        <w:tabs>
+          <w:tab w:val="left" w:pos="3722"/>
+        </w:tabs>
+        <w:rPr>
+          <w:lang w:val="en-US"/>
+        </w:rPr>
+      </w:pPr>
+    </w:p>
+    <w:p>
+      <w:pPr>
+        <w:tabs>
+          <w:tab w:val="left" w:pos="3722"/>
+        </w:tabs>
+        <w:rPr>
+          <w:b/>
+          <w:bCs/>
+        </w:rPr>
+      </w:pPr>
+      <w:r>
+        <w:t xml:space="preserve">El archivo </w:t>
+      </w:r>
+      <w:r>
+        <w:t xml:space="preserve">del query del ejercicio 1 se llama </w:t>
+      </w:r>
+      <w:r>
+        <w:rPr>
+          <w:b/>
+          <w:bCs/>
+        </w:rPr>
+        <w:t>QUERY_REQUEST_EXERCISE_1</w:t>
+      </w:r>
+    </w:p>
+    <w:p>
+      <w:pPr>
+        <w:tabs>
+          <w:tab w:val="left" w:pos="3722"/>
+        </w:tabs>
+        <w:rPr>
+          <w:b/>
+          <w:bCs/>
+        </w:rPr>
+      </w:pPr>
+      <w:r>
+        <w:t xml:space="preserve">El </w:t>
+      </w:r>
+      <w:r>
+        <w:t xml:space="preserve">DDL para crear el schema y las tablas se llama </w:t>
+      </w:r>
+      <w:r>
+        <w:rPr>
+          <w:b/>
+          <w:bCs/>
+        </w:rPr>
+        <w:t>CREATE_SCHEMA_AND_TABLES</w:t>
+      </w:r>
+    </w:p>
+    <w:p>
+      <w:pPr>
+        <w:tabs>
+          <w:tab w:val="left" w:pos="3722"/>
+        </w:tabs>
+      </w:pPr>
+      <w:r>
+        <w:t xml:space="preserve">El archivo para el procedimiento almacenado se llama </w:t>
+      </w:r>
+      <w:r>
+        <w:rPr>
+          <w:b/>
+          <w:bCs/>
+        </w:rPr>
+        <w:t>SP_FACT_SUMMARY</w:t>
       </w:r>
     </w:p>
     <w:p>
@@ -1636,6 +2809,18 @@
       <w:shd w:val="clear" w:color="auto" w:fill="E1DFDD"/>
     </w:rPr>
   </w:style>
+  <w:style w:type="character" w:styleId="Hipervnculovisitado">
+    <w:name w:val="FollowedHyperlink"/>
+    <w:basedOn w:val="Fuentedeprrafopredeter"/>
+    <w:uiPriority w:val="99"/>
+    <w:semiHidden/>
+    <w:unhideWhenUsed/>
+    <w:rsid w:val="00FB6E76"/>
+    <w:rPr>
+      <w:color w:val="954F72" w:themeColor="followedHyperlink"/>
+      <w:u w:val="single"/>
+    </w:rPr>
+  </w:style>
 </w:styles>
 </file>
 
@@ -1935,61 +3120,6 @@
 </file>
 
 <file path=customXml/item1.xml><?xml version="1.0" encoding="utf-8"?>
-<p:properties xmlns:p="http://schemas.microsoft.com/office/2006/metadata/properties" xmlns:xsi="http://www.w3.org/2001/XMLSchema-instance" xmlns:pc="http://schemas.microsoft.com/office/infopath/2007/PartnerControls">
-  <documentManagement>
-    <Owner xmlns="9cda15c8-5d89-4baf-b8f7-f39876a6ea49">
-      <UserInfo>
-        <DisplayName/>
-        <AccountId xsi:nil="true"/>
-        <AccountType/>
-      </UserInfo>
-    </Owner>
-    <NotebookType xmlns="9cda15c8-5d89-4baf-b8f7-f39876a6ea49" xsi:nil="true"/>
-    <Students xmlns="9cda15c8-5d89-4baf-b8f7-f39876a6ea49">
-      <UserInfo>
-        <DisplayName/>
-        <AccountId xsi:nil="true"/>
-        <AccountType/>
-      </UserInfo>
-    </Students>
-    <Student_Groups xmlns="9cda15c8-5d89-4baf-b8f7-f39876a6ea49">
-      <UserInfo>
-        <DisplayName/>
-        <AccountId xsi:nil="true"/>
-        <AccountType/>
-      </UserInfo>
-    </Student_Groups>
-    <Templates xmlns="9cda15c8-5d89-4baf-b8f7-f39876a6ea49" xsi:nil="true"/>
-    <Is_Collaboration_Space_Locked xmlns="9cda15c8-5d89-4baf-b8f7-f39876a6ea49" xsi:nil="true"/>
-    <Invited_Students xmlns="9cda15c8-5d89-4baf-b8f7-f39876a6ea49" xsi:nil="true"/>
-    <CultureName xmlns="9cda15c8-5d89-4baf-b8f7-f39876a6ea49" xsi:nil="true"/>
-    <Self_Registration_Enabled xmlns="9cda15c8-5d89-4baf-b8f7-f39876a6ea49" xsi:nil="true"/>
-    <Has_Teacher_Only_SectionGroup xmlns="9cda15c8-5d89-4baf-b8f7-f39876a6ea49" xsi:nil="true"/>
-    <DefaultSectionNames xmlns="9cda15c8-5d89-4baf-b8f7-f39876a6ea49" xsi:nil="true"/>
-    <AppVersion xmlns="9cda15c8-5d89-4baf-b8f7-f39876a6ea49" xsi:nil="true"/>
-    <Invited_Teachers xmlns="9cda15c8-5d89-4baf-b8f7-f39876a6ea49" xsi:nil="true"/>
-    <FolderType xmlns="9cda15c8-5d89-4baf-b8f7-f39876a6ea49" xsi:nil="true"/>
-    <Teachers xmlns="9cda15c8-5d89-4baf-b8f7-f39876a6ea49">
-      <UserInfo>
-        <DisplayName/>
-        <AccountId xsi:nil="true"/>
-        <AccountType/>
-      </UserInfo>
-    </Teachers>
-  </documentManagement>
-</p:properties>
-</file>
-
-<file path=customXml/item2.xml><?xml version="1.0" encoding="utf-8"?>
-<?mso-contentType ?>
-<FormTemplates xmlns="http://schemas.microsoft.com/sharepoint/v3/contenttype/forms">
-  <Display>DocumentLibraryForm</Display>
-  <Edit>DocumentLibraryForm</Edit>
-  <New>DocumentLibraryForm</New>
-</FormTemplates>
-</file>
-
-<file path=customXml/item3.xml><?xml version="1.0" encoding="utf-8"?>
 <ct:contentTypeSchema xmlns:ct="http://schemas.microsoft.com/office/2006/metadata/contentType" xmlns:ma="http://schemas.microsoft.com/office/2006/metadata/properties/metaAttributes" ct:_="" ma:_="" ma:contentTypeName="Document" ma:contentTypeID="0x0101009F55AE42BCEC1D41AD910A7E95F94E99" ma:contentTypeVersion="27" ma:contentTypeDescription="Create a new document." ma:contentTypeScope="" ma:versionID="26d2c71ae24744a3ad4a4d1d818314fc">
   <xsd:schema xmlns:xsd="http://www.w3.org/2001/XMLSchema" xmlns:xs="http://www.w3.org/2001/XMLSchema" xmlns:p="http://schemas.microsoft.com/office/2006/metadata/properties" xmlns:ns3="e00f2db4-d211-460a-8753-633b73bb84f6" xmlns:ns4="9cda15c8-5d89-4baf-b8f7-f39876a6ea49" targetNamespace="http://schemas.microsoft.com/office/2006/metadata/properties" ma:root="true" ma:fieldsID="688b90cd47ffb0fcecc829412ef42f94" ns3:_="" ns4:_="">
     <xsd:import namespace="e00f2db4-d211-460a-8753-633b73bb84f6"/>
@@ -2360,25 +3490,62 @@
 </ct:contentTypeSchema>
 </file>
 
-<file path=customXml/itemProps1.xml><?xml version="1.0" encoding="utf-8"?>
-<ds:datastoreItem xmlns:ds="http://schemas.openxmlformats.org/officeDocument/2006/customXml" ds:itemID="{2C6A88F8-53C9-4658-95B2-B814194D0867}">
-  <ds:schemaRefs>
-    <ds:schemaRef ds:uri="http://schemas.microsoft.com/office/2006/metadata/properties"/>
-    <ds:schemaRef ds:uri="http://schemas.microsoft.com/office/infopath/2007/PartnerControls"/>
-    <ds:schemaRef ds:uri="9cda15c8-5d89-4baf-b8f7-f39876a6ea49"/>
-  </ds:schemaRefs>
-</ds:datastoreItem>
+<file path=customXml/item2.xml><?xml version="1.0" encoding="utf-8"?>
+<?mso-contentType ?>
+<FormTemplates xmlns="http://schemas.microsoft.com/sharepoint/v3/contenttype/forms">
+  <Display>DocumentLibraryForm</Display>
+  <Edit>DocumentLibraryForm</Edit>
+  <New>DocumentLibraryForm</New>
+</FormTemplates>
 </file>
 
-<file path=customXml/itemProps2.xml><?xml version="1.0" encoding="utf-8"?>
-<ds:datastoreItem xmlns:ds="http://schemas.openxmlformats.org/officeDocument/2006/customXml" ds:itemID="{255E5DBF-94CF-4CDD-AFEB-021AA9A20B98}">
-  <ds:schemaRefs>
-    <ds:schemaRef ds:uri="http://schemas.microsoft.com/sharepoint/v3/contenttype/forms"/>
-  </ds:schemaRefs>
-</ds:datastoreItem>
+<file path=customXml/item3.xml><?xml version="1.0" encoding="utf-8"?>
+<p:properties xmlns:p="http://schemas.microsoft.com/office/2006/metadata/properties" xmlns:xsi="http://www.w3.org/2001/XMLSchema-instance" xmlns:pc="http://schemas.microsoft.com/office/infopath/2007/PartnerControls">
+  <documentManagement>
+    <Owner xmlns="9cda15c8-5d89-4baf-b8f7-f39876a6ea49">
+      <UserInfo>
+        <DisplayName/>
+        <AccountId xsi:nil="true"/>
+        <AccountType/>
+      </UserInfo>
+    </Owner>
+    <NotebookType xmlns="9cda15c8-5d89-4baf-b8f7-f39876a6ea49" xsi:nil="true"/>
+    <Students xmlns="9cda15c8-5d89-4baf-b8f7-f39876a6ea49">
+      <UserInfo>
+        <DisplayName/>
+        <AccountId xsi:nil="true"/>
+        <AccountType/>
+      </UserInfo>
+    </Students>
+    <Student_Groups xmlns="9cda15c8-5d89-4baf-b8f7-f39876a6ea49">
+      <UserInfo>
+        <DisplayName/>
+        <AccountId xsi:nil="true"/>
+        <AccountType/>
+      </UserInfo>
+    </Student_Groups>
+    <Templates xmlns="9cda15c8-5d89-4baf-b8f7-f39876a6ea49" xsi:nil="true"/>
+    <Is_Collaboration_Space_Locked xmlns="9cda15c8-5d89-4baf-b8f7-f39876a6ea49" xsi:nil="true"/>
+    <Invited_Students xmlns="9cda15c8-5d89-4baf-b8f7-f39876a6ea49" xsi:nil="true"/>
+    <CultureName xmlns="9cda15c8-5d89-4baf-b8f7-f39876a6ea49" xsi:nil="true"/>
+    <Self_Registration_Enabled xmlns="9cda15c8-5d89-4baf-b8f7-f39876a6ea49" xsi:nil="true"/>
+    <Has_Teacher_Only_SectionGroup xmlns="9cda15c8-5d89-4baf-b8f7-f39876a6ea49" xsi:nil="true"/>
+    <DefaultSectionNames xmlns="9cda15c8-5d89-4baf-b8f7-f39876a6ea49" xsi:nil="true"/>
+    <AppVersion xmlns="9cda15c8-5d89-4baf-b8f7-f39876a6ea49" xsi:nil="true"/>
+    <Invited_Teachers xmlns="9cda15c8-5d89-4baf-b8f7-f39876a6ea49" xsi:nil="true"/>
+    <FolderType xmlns="9cda15c8-5d89-4baf-b8f7-f39876a6ea49" xsi:nil="true"/>
+    <Teachers xmlns="9cda15c8-5d89-4baf-b8f7-f39876a6ea49">
+      <UserInfo>
+        <DisplayName/>
+        <AccountId xsi:nil="true"/>
+        <AccountType/>
+      </UserInfo>
+    </Teachers>
+  </documentManagement>
+</p:properties>
 </file>
 
-<file path=customXml/itemProps3.xml><?xml version="1.0" encoding="utf-8"?>
+<file path=customXml/itemProps1.xml><?xml version="1.0" encoding="utf-8"?>
 <ds:datastoreItem xmlns:ds="http://schemas.openxmlformats.org/officeDocument/2006/customXml" ds:itemID="{E36AE460-97D4-4737-A405-216C05BD2E3B}">
   <ds:schemaRefs>
     <ds:schemaRef ds:uri="http://schemas.microsoft.com/office/2006/metadata/contentType"/>
@@ -2395,4 +3562,22 @@
     <ds:schemaRef ds:uri="http://schemas.microsoft.com/internal/obd"/>
   </ds:schemaRefs>
 </ds:datastoreItem>
+</file>
+
+<file path=customXml/itemProps2.xml><?xml version="1.0" encoding="utf-8"?>
+<ds:datastoreItem xmlns:ds="http://schemas.openxmlformats.org/officeDocument/2006/customXml" ds:itemID="{255E5DBF-94CF-4CDD-AFEB-021AA9A20B98}">
+  <ds:schemaRefs>
+    <ds:schemaRef ds:uri="http://schemas.microsoft.com/sharepoint/v3/contenttype/forms"/>
+  </ds:schemaRefs>
+</ds:datastoreItem>
+</file>
+
+<file path=customXml/itemProps3.xml><?xml version="1.0" encoding="utf-8"?>
+<ds:datastoreItem xmlns:ds="http://schemas.openxmlformats.org/officeDocument/2006/customXml" ds:itemID="{2C6A88F8-53C9-4658-95B2-B814194D0867}">
+  <ds:schemaRefs>
+    <ds:schemaRef ds:uri="http://schemas.microsoft.com/office/2006/metadata/properties"/>
+    <ds:schemaRef ds:uri="http://schemas.microsoft.com/office/infopath/2007/PartnerControls"/>
+    <ds:schemaRef ds:uri="9cda15c8-5d89-4baf-b8f7-f39876a6ea49"/>
+  </ds:schemaRefs>
+</ds:datastoreItem>
 </file>
</xml_diff>